<commit_message>
Adding References in Report
</commit_message>
<xml_diff>
--- a/Report.docx
+++ b/Report.docx
@@ -12842,18 +12842,7 @@
           <w:sz w:val="24"/>
           <w:szCs w:val="24"/>
         </w:rPr>
-        <w:t>b)</w:t>
-      </w:r>
-      <w:r>
-        <w:rPr>
-          <w:rStyle w:val="Title"/>
-          <w:rFonts w:ascii="Cambria" w:hAnsi="Cambria"/>
-          <w:b/>
-          <w:bCs/>
-          <w:sz w:val="24"/>
-          <w:szCs w:val="24"/>
-        </w:rPr>
-        <w:t xml:space="preserve"> </w:t>
+        <w:t xml:space="preserve">b) </w:t>
       </w:r>
       <w:r>
         <w:rPr>
@@ -24762,15 +24751,7 @@
           <w:sz w:val="19"/>
           <w:szCs w:val="19"/>
         </w:rPr>
-        <w:t>n</w:t>
-      </w:r>
-      <w:r>
-        <w:rPr>
-          <w:color w:val="A9B7C6"/>
-          <w:sz w:val="19"/>
-          <w:szCs w:val="19"/>
-        </w:rPr>
-        <w:t>onVeg</w:t>
+        <w:t>nonVeg</w:t>
       </w:r>
       <w:proofErr w:type="spellEnd"/>
       <w:r>
@@ -24987,15 +24968,7 @@
           <w:sz w:val="19"/>
           <w:szCs w:val="19"/>
         </w:rPr>
-        <w:t>v</w:t>
-      </w:r>
-      <w:r>
-        <w:rPr>
-          <w:color w:val="A9B7C6"/>
-          <w:sz w:val="19"/>
-          <w:szCs w:val="19"/>
-        </w:rPr>
-        <w:t>eg(</w:t>
+        <w:t>veg(</w:t>
       </w:r>
       <w:r>
         <w:rPr>
@@ -25042,15 +25015,7 @@
           <w:sz w:val="19"/>
           <w:szCs w:val="19"/>
         </w:rPr>
-        <w:t>n</w:t>
-      </w:r>
-      <w:r>
-        <w:rPr>
-          <w:color w:val="A9B7C6"/>
-          <w:sz w:val="19"/>
-          <w:szCs w:val="19"/>
-        </w:rPr>
-        <w:t>onVeg</w:t>
+        <w:t>nonVeg</w:t>
       </w:r>
       <w:proofErr w:type="spellEnd"/>
       <w:r>
@@ -26194,23 +26159,7 @@
           <w:sz w:val="19"/>
           <w:szCs w:val="19"/>
         </w:rPr>
-        <w:t>% If John has some beef and if it is larger or equal to some number then he has at</w:t>
-      </w:r>
-      <w:r>
-        <w:rPr>
-          <w:color w:val="808080"/>
-          <w:sz w:val="19"/>
-          <w:szCs w:val="19"/>
-        </w:rPr>
-        <w:t xml:space="preserve"> </w:t>
-      </w:r>
-      <w:r>
-        <w:rPr>
-          <w:color w:val="808080"/>
-          <w:sz w:val="19"/>
-          <w:szCs w:val="19"/>
-        </w:rPr>
-        <w:t>least that many ounces of beef.</w:t>
+        <w:t>% If John has some beef and if it is larger or equal to some number then he has at least that many ounces of beef.</w:t>
       </w:r>
       <w:r>
         <w:rPr>
@@ -27674,6 +27623,178 @@
         </w:drawing>
       </w:r>
     </w:p>
+    <w:p>
+      <w:pPr>
+        <w:rPr>
+          <w:rFonts w:ascii="Cambria" w:hAnsi="Cambria"/>
+          <w:b/>
+          <w:bCs/>
+          <w:sz w:val="24"/>
+          <w:szCs w:val="24"/>
+        </w:rPr>
+      </w:pPr>
+    </w:p>
+    <w:p>
+      <w:pPr>
+        <w:pStyle w:val="Heading1"/>
+        <w:rPr>
+          <w:rFonts w:ascii="Cambria" w:hAnsi="Cambria"/>
+        </w:rPr>
+      </w:pPr>
+      <w:r>
+        <w:rPr>
+          <w:rFonts w:ascii="Cambria" w:hAnsi="Cambria"/>
+        </w:rPr>
+        <w:t>References:</w:t>
+      </w:r>
+    </w:p>
+    <w:p/>
+    <w:p>
+      <w:pPr>
+        <w:pStyle w:val="ListParagraph"/>
+        <w:numPr>
+          <w:ilvl w:val="0"/>
+          <w:numId w:val="7"/>
+        </w:numPr>
+        <w:rPr>
+          <w:rFonts w:ascii="Cambria" w:hAnsi="Cambria"/>
+          <w:sz w:val="24"/>
+          <w:szCs w:val="24"/>
+        </w:rPr>
+      </w:pPr>
+      <w:r>
+        <w:rPr>
+          <w:rFonts w:ascii="Cambria" w:hAnsi="Cambria"/>
+          <w:sz w:val="24"/>
+          <w:szCs w:val="24"/>
+        </w:rPr>
+        <w:t xml:space="preserve">‘Artificial Intelligence – A Modern Approach’, Third Edition, book by Stuart Russell and Peter </w:t>
+      </w:r>
+      <w:proofErr w:type="spellStart"/>
+      <w:r>
+        <w:rPr>
+          <w:rFonts w:ascii="Cambria" w:hAnsi="Cambria"/>
+          <w:sz w:val="24"/>
+          <w:szCs w:val="24"/>
+        </w:rPr>
+        <w:t>Norvig</w:t>
+      </w:r>
+      <w:proofErr w:type="spellEnd"/>
+      <w:r>
+        <w:rPr>
+          <w:rFonts w:ascii="Cambria" w:hAnsi="Cambria"/>
+          <w:sz w:val="24"/>
+          <w:szCs w:val="24"/>
+        </w:rPr>
+        <w:t>.</w:t>
+      </w:r>
+    </w:p>
+    <w:p>
+      <w:pPr>
+        <w:pStyle w:val="ListParagraph"/>
+        <w:ind w:left="360"/>
+        <w:rPr>
+          <w:rFonts w:ascii="Cambria" w:hAnsi="Cambria"/>
+          <w:sz w:val="24"/>
+          <w:szCs w:val="24"/>
+        </w:rPr>
+      </w:pPr>
+    </w:p>
+    <w:p>
+      <w:pPr>
+        <w:pStyle w:val="ListParagraph"/>
+        <w:numPr>
+          <w:ilvl w:val="0"/>
+          <w:numId w:val="7"/>
+        </w:numPr>
+        <w:rPr>
+          <w:rFonts w:ascii="Cambria" w:hAnsi="Cambria"/>
+          <w:sz w:val="24"/>
+          <w:szCs w:val="24"/>
+        </w:rPr>
+      </w:pPr>
+      <w:r>
+        <w:rPr>
+          <w:rFonts w:ascii="Cambria" w:hAnsi="Cambria"/>
+          <w:sz w:val="24"/>
+          <w:szCs w:val="24"/>
+        </w:rPr>
+        <w:t xml:space="preserve">SWI Prolog Software </w:t>
+      </w:r>
+      <w:hyperlink r:id="rId19" w:history="1">
+        <w:r>
+          <w:rPr>
+            <w:rStyle w:val="Hyperlink"/>
+            <w:rFonts w:ascii="Cambria" w:hAnsi="Cambria"/>
+            <w:sz w:val="24"/>
+            <w:szCs w:val="24"/>
+          </w:rPr>
+          <w:t>https://www.swi-prolog.org/</w:t>
+        </w:r>
+      </w:hyperlink>
+    </w:p>
+    <w:p>
+      <w:pPr>
+        <w:pStyle w:val="ListParagraph"/>
+        <w:rPr>
+          <w:rFonts w:ascii="Cambria" w:hAnsi="Cambria"/>
+          <w:sz w:val="24"/>
+          <w:szCs w:val="24"/>
+        </w:rPr>
+      </w:pPr>
+    </w:p>
+    <w:p>
+      <w:pPr>
+        <w:pStyle w:val="ListParagraph"/>
+        <w:ind w:left="360"/>
+        <w:rPr>
+          <w:rFonts w:ascii="Cambria" w:hAnsi="Cambria"/>
+          <w:sz w:val="24"/>
+          <w:szCs w:val="24"/>
+        </w:rPr>
+      </w:pPr>
+    </w:p>
+    <w:p>
+      <w:pPr>
+        <w:pStyle w:val="ListParagraph"/>
+        <w:numPr>
+          <w:ilvl w:val="0"/>
+          <w:numId w:val="7"/>
+        </w:numPr>
+        <w:rPr>
+          <w:rFonts w:ascii="Cambria" w:hAnsi="Cambria"/>
+          <w:sz w:val="24"/>
+          <w:szCs w:val="24"/>
+        </w:rPr>
+      </w:pPr>
+      <w:r>
+        <w:rPr>
+          <w:rFonts w:ascii="Cambria" w:hAnsi="Cambria"/>
+          <w:sz w:val="24"/>
+          <w:szCs w:val="24"/>
+        </w:rPr>
+        <w:t xml:space="preserve">Prolog </w:t>
+      </w:r>
+      <w:hyperlink r:id="rId20" w:history="1">
+        <w:r>
+          <w:rPr>
+            <w:rStyle w:val="Hyperlink"/>
+            <w:rFonts w:ascii="Cambria" w:hAnsi="Cambria"/>
+            <w:sz w:val="24"/>
+            <w:szCs w:val="24"/>
+          </w:rPr>
+          <w:t>https://en.wikipedia.org/wiki/Prolog</w:t>
+        </w:r>
+      </w:hyperlink>
+      <w:r>
+        <w:rPr>
+          <w:rFonts w:ascii="Cambria" w:hAnsi="Cambria"/>
+          <w:sz w:val="24"/>
+          <w:szCs w:val="24"/>
+        </w:rPr>
+        <w:t xml:space="preserve"> </w:t>
+      </w:r>
+    </w:p>
     <w:sectPr>
       <w:pgSz w:w="12240" w:h="15840"/>
       <w:pgMar w:top="1440" w:right="1440" w:bottom="1440" w:left="1440" w:header="720" w:footer="720" w:gutter="0"/>
@@ -28023,6 +28144,184 @@
     </w:lvl>
   </w:abstractNum>
   <w:abstractNum w:abstractNumId="4" w15:restartNumberingAfterBreak="0">
+    <w:nsid w:val="6B590530"/>
+    <w:multiLevelType w:val="hybridMultilevel"/>
+    <w:tmpl w:val="E724EF32"/>
+    <w:lvl w:ilvl="0" w:tplc="0409000F">
+      <w:start w:val="1"/>
+      <w:numFmt w:val="decimal"/>
+      <w:lvlText w:val="%1."/>
+      <w:lvlJc w:val="left"/>
+      <w:pPr>
+        <w:ind w:left="720" w:hanging="360"/>
+      </w:pPr>
+      <w:rPr>
+        <w:rFonts w:hint="default"/>
+      </w:rPr>
+    </w:lvl>
+    <w:lvl w:ilvl="1" w:tplc="04090019" w:tentative="1">
+      <w:start w:val="1"/>
+      <w:numFmt w:val="lowerLetter"/>
+      <w:lvlText w:val="%2."/>
+      <w:lvlJc w:val="left"/>
+      <w:pPr>
+        <w:ind w:left="1440" w:hanging="360"/>
+      </w:pPr>
+    </w:lvl>
+    <w:lvl w:ilvl="2" w:tplc="0409001B" w:tentative="1">
+      <w:start w:val="1"/>
+      <w:numFmt w:val="lowerRoman"/>
+      <w:lvlText w:val="%3."/>
+      <w:lvlJc w:val="right"/>
+      <w:pPr>
+        <w:ind w:left="2160" w:hanging="180"/>
+      </w:pPr>
+    </w:lvl>
+    <w:lvl w:ilvl="3" w:tplc="0409000F" w:tentative="1">
+      <w:start w:val="1"/>
+      <w:numFmt w:val="decimal"/>
+      <w:lvlText w:val="%4."/>
+      <w:lvlJc w:val="left"/>
+      <w:pPr>
+        <w:ind w:left="2880" w:hanging="360"/>
+      </w:pPr>
+    </w:lvl>
+    <w:lvl w:ilvl="4" w:tplc="04090019" w:tentative="1">
+      <w:start w:val="1"/>
+      <w:numFmt w:val="lowerLetter"/>
+      <w:lvlText w:val="%5."/>
+      <w:lvlJc w:val="left"/>
+      <w:pPr>
+        <w:ind w:left="3600" w:hanging="360"/>
+      </w:pPr>
+    </w:lvl>
+    <w:lvl w:ilvl="5" w:tplc="0409001B" w:tentative="1">
+      <w:start w:val="1"/>
+      <w:numFmt w:val="lowerRoman"/>
+      <w:lvlText w:val="%6."/>
+      <w:lvlJc w:val="right"/>
+      <w:pPr>
+        <w:ind w:left="4320" w:hanging="180"/>
+      </w:pPr>
+    </w:lvl>
+    <w:lvl w:ilvl="6" w:tplc="0409000F" w:tentative="1">
+      <w:start w:val="1"/>
+      <w:numFmt w:val="decimal"/>
+      <w:lvlText w:val="%7."/>
+      <w:lvlJc w:val="left"/>
+      <w:pPr>
+        <w:ind w:left="5040" w:hanging="360"/>
+      </w:pPr>
+    </w:lvl>
+    <w:lvl w:ilvl="7" w:tplc="04090019" w:tentative="1">
+      <w:start w:val="1"/>
+      <w:numFmt w:val="lowerLetter"/>
+      <w:lvlText w:val="%8."/>
+      <w:lvlJc w:val="left"/>
+      <w:pPr>
+        <w:ind w:left="5760" w:hanging="360"/>
+      </w:pPr>
+    </w:lvl>
+    <w:lvl w:ilvl="8" w:tplc="0409001B" w:tentative="1">
+      <w:start w:val="1"/>
+      <w:numFmt w:val="lowerRoman"/>
+      <w:lvlText w:val="%9."/>
+      <w:lvlJc w:val="right"/>
+      <w:pPr>
+        <w:ind w:left="6480" w:hanging="180"/>
+      </w:pPr>
+    </w:lvl>
+  </w:abstractNum>
+  <w:abstractNum w:abstractNumId="5" w15:restartNumberingAfterBreak="0">
+    <w:nsid w:val="795F16E7"/>
+    <w:multiLevelType w:val="hybridMultilevel"/>
+    <w:tmpl w:val="B0E83C0A"/>
+    <w:lvl w:ilvl="0" w:tplc="04090001">
+      <w:start w:val="1"/>
+      <w:numFmt w:val="bullet"/>
+      <w:lvlText w:val=""/>
+      <w:lvlJc w:val="left"/>
+      <w:pPr>
+        <w:ind w:left="360" w:hanging="360"/>
+      </w:pPr>
+      <w:rPr>
+        <w:rFonts w:ascii="Symbol" w:hAnsi="Symbol" w:cs="Symbol" w:hint="default"/>
+      </w:rPr>
+    </w:lvl>
+    <w:lvl w:ilvl="1" w:tplc="04090019" w:tentative="1">
+      <w:start w:val="1"/>
+      <w:numFmt w:val="lowerLetter"/>
+      <w:lvlText w:val="%2."/>
+      <w:lvlJc w:val="left"/>
+      <w:pPr>
+        <w:ind w:left="1080" w:hanging="360"/>
+      </w:pPr>
+    </w:lvl>
+    <w:lvl w:ilvl="2" w:tplc="0409001B" w:tentative="1">
+      <w:start w:val="1"/>
+      <w:numFmt w:val="lowerRoman"/>
+      <w:lvlText w:val="%3."/>
+      <w:lvlJc w:val="right"/>
+      <w:pPr>
+        <w:ind w:left="1800" w:hanging="180"/>
+      </w:pPr>
+    </w:lvl>
+    <w:lvl w:ilvl="3" w:tplc="0409000F" w:tentative="1">
+      <w:start w:val="1"/>
+      <w:numFmt w:val="decimal"/>
+      <w:lvlText w:val="%4."/>
+      <w:lvlJc w:val="left"/>
+      <w:pPr>
+        <w:ind w:left="2520" w:hanging="360"/>
+      </w:pPr>
+    </w:lvl>
+    <w:lvl w:ilvl="4" w:tplc="04090019" w:tentative="1">
+      <w:start w:val="1"/>
+      <w:numFmt w:val="lowerLetter"/>
+      <w:lvlText w:val="%5."/>
+      <w:lvlJc w:val="left"/>
+      <w:pPr>
+        <w:ind w:left="3240" w:hanging="360"/>
+      </w:pPr>
+    </w:lvl>
+    <w:lvl w:ilvl="5" w:tplc="0409001B" w:tentative="1">
+      <w:start w:val="1"/>
+      <w:numFmt w:val="lowerRoman"/>
+      <w:lvlText w:val="%6."/>
+      <w:lvlJc w:val="right"/>
+      <w:pPr>
+        <w:ind w:left="3960" w:hanging="180"/>
+      </w:pPr>
+    </w:lvl>
+    <w:lvl w:ilvl="6" w:tplc="0409000F" w:tentative="1">
+      <w:start w:val="1"/>
+      <w:numFmt w:val="decimal"/>
+      <w:lvlText w:val="%7."/>
+      <w:lvlJc w:val="left"/>
+      <w:pPr>
+        <w:ind w:left="4680" w:hanging="360"/>
+      </w:pPr>
+    </w:lvl>
+    <w:lvl w:ilvl="7" w:tplc="04090019" w:tentative="1">
+      <w:start w:val="1"/>
+      <w:numFmt w:val="lowerLetter"/>
+      <w:lvlText w:val="%8."/>
+      <w:lvlJc w:val="left"/>
+      <w:pPr>
+        <w:ind w:left="5400" w:hanging="360"/>
+      </w:pPr>
+    </w:lvl>
+    <w:lvl w:ilvl="8" w:tplc="0409001B" w:tentative="1">
+      <w:start w:val="1"/>
+      <w:numFmt w:val="lowerRoman"/>
+      <w:lvlText w:val="%9."/>
+      <w:lvlJc w:val="right"/>
+      <w:pPr>
+        <w:ind w:left="6120" w:hanging="180"/>
+      </w:pPr>
+    </w:lvl>
+  </w:abstractNum>
+  <w:abstractNum w:abstractNumId="6" w15:restartNumberingAfterBreak="0">
     <w:nsid w:val="797E32D1"/>
     <w:multiLevelType w:val="hybridMultilevel"/>
     <w:tmpl w:val="18DE7D18"/>
@@ -28139,7 +28438,7 @@
     <w:abstractNumId w:val="3"/>
   </w:num>
   <w:num w:numId="2">
-    <w:abstractNumId w:val="4"/>
+    <w:abstractNumId w:val="6"/>
   </w:num>
   <w:num w:numId="3">
     <w:abstractNumId w:val="0"/>
@@ -28149,6 +28448,12 @@
   </w:num>
   <w:num w:numId="5">
     <w:abstractNumId w:val="1"/>
+  </w:num>
+  <w:num w:numId="6">
+    <w:abstractNumId w:val="4"/>
+  </w:num>
+  <w:num w:numId="7">
+    <w:abstractNumId w:val="5"/>
   </w:num>
 </w:numbering>
 </file>
@@ -28809,6 +29114,18 @@
       <w:szCs w:val="22"/>
     </w:rPr>
   </w:style>
+  <w:style w:type="character" w:styleId="Hyperlink">
+    <w:name w:val="Hyperlink"/>
+    <w:basedOn w:val="DefaultParagraphFont"/>
+    <w:uiPriority w:val="99"/>
+    <w:semiHidden/>
+    <w:unhideWhenUsed/>
+    <w:rsid w:val="00161CBD"/>
+    <w:rPr>
+      <w:color w:val="0000FF"/>
+      <w:u w:val="single"/>
+    </w:rPr>
+  </w:style>
 </w:styles>
 </file>
 

</xml_diff>